<commit_message>
corrected the data model
</commit_message>
<xml_diff>
--- a/TransmissionAnalysis.docx
+++ b/TransmissionAnalysis.docx
@@ -344,7 +344,7 @@
         <w:pStyle w:val="TableCaption"/>
       </w:pPr>
       <w:r>
-        <w:t xml:space="preserve">Input values for the final size calculations. fs = susceptibles end of experiment, iS = contact birds beginning of experiment, iI = challenged birds that excreed during experiment, iR = challenged birds that do not excrete</w:t>
+        <w:t xml:space="preserve">Input values for the final size calculations. fs = susceptibles infected at end of experiment, iS = contact birds beginning of experiment, iI = challenged birds that excreed during experiment, iR = challenged birds that do not excrete</w:t>
       </w:r>
     </w:p>
     <w:tbl>
@@ -352,7 +352,7 @@
         <w:tblStyle w:val="Table"/>
         <w:tblW w:type="auto" w:w="0"/>
         <w:tblLook w:firstRow="1" w:lastRow="0" w:firstColumn="0" w:lastColumn="0" w:noHBand="0" w:noVBand="0" w:val="0020"/>
-        <w:tblCaption w:val="Input values for the final size calculations. fs = susceptibles end of experiment, iS = contact birds beginning of experiment, iI = challenged birds that excreed during experiment, iR = challenged birds that do not excrete"/>
+        <w:tblCaption w:val="Input values for the final size calculations. fs = susceptibles infected at end of experiment, iS = contact birds beginning of experiment, iI = challenged birds that excreed during experiment, iR = challenged birds that do not excrete"/>
       </w:tblPr>
       <w:tblGrid>
         <w:gridCol w:w="1131"/>
@@ -1337,255 +1337,135 @@
       </w:pPr>
       <w:r>
         <w:rPr>
-          <w:rStyle w:val="NormalTok"/>
-        </w:rPr>
-        <w:t xml:space="preserve">sir.data[[</w:t>
+          <w:rStyle w:val="FunctionTok"/>
+        </w:rPr>
+        <w:t xml:space="preserve">kable</w:t>
+      </w:r>
+      <w:r>
+        <w:rPr>
+          <w:rStyle w:val="NormalTok"/>
+        </w:rPr>
+        <w:t xml:space="preserve">(</w:t>
+      </w:r>
+      <w:r>
+        <w:rPr>
+          <w:rStyle w:val="FunctionTok"/>
+        </w:rPr>
+        <w:t xml:space="preserve">cbind</w:t>
+      </w:r>
+      <w:r>
+        <w:rPr>
+          <w:rStyle w:val="NormalTok"/>
+        </w:rPr>
+        <w:t xml:space="preserve">(</w:t>
+      </w:r>
+      <w:r>
+        <w:rPr>
+          <w:rStyle w:val="FunctionTok"/>
+        </w:rPr>
+        <w:t xml:space="preserve">summary</w:t>
+      </w:r>
+      <w:r>
+        <w:rPr>
+          <w:rStyle w:val="NormalTok"/>
+        </w:rPr>
+        <w:t xml:space="preserve">(fit)</w:t>
+      </w:r>
+      <w:r>
+        <w:rPr>
+          <w:rStyle w:val="SpecialCharTok"/>
+        </w:rPr>
+        <w:t xml:space="preserve">$</w:t>
+      </w:r>
+      <w:r>
+        <w:rPr>
+          <w:rStyle w:val="NormalTok"/>
+        </w:rPr>
+        <w:t xml:space="preserve">coefficients, </w:t>
+      </w:r>
+      <w:r>
+        <w:rPr>
+          <w:rStyle w:val="FunctionTok"/>
+        </w:rPr>
+        <w:t xml:space="preserve">confint</w:t>
+      </w:r>
+      <w:r>
+        <w:rPr>
+          <w:rStyle w:val="NormalTok"/>
+        </w:rPr>
+        <w:t xml:space="preserve">(fit)),</w:t>
+      </w:r>
+      <w:r>
+        <w:br/>
+      </w:r>
+      <w:r>
+        <w:rPr>
+          <w:rStyle w:val="NormalTok"/>
+        </w:rPr>
+        <w:t xml:space="preserve">      </w:t>
+      </w:r>
+      <w:r>
+        <w:rPr>
+          <w:rStyle w:val="AttributeTok"/>
+        </w:rPr>
+        <w:t xml:space="preserve">caption =</w:t>
+      </w:r>
+      <w:r>
+        <w:rPr>
+          <w:rStyle w:val="NormalTok"/>
+        </w:rPr>
+        <w:t xml:space="preserve"> </w:t>
+      </w:r>
+      <w:r>
+        <w:rPr>
+          <w:rStyle w:val="FunctionTok"/>
+        </w:rPr>
+        <w:t xml:space="preserve">c</w:t>
+      </w:r>
+      <w:r>
+        <w:rPr>
+          <w:rStyle w:val="NormalTok"/>
+        </w:rPr>
+        <w:t xml:space="preserve">(</w:t>
+      </w:r>
+      <w:r>
+        <w:rPr>
+          <w:rStyle w:val="StringTok"/>
+        </w:rPr>
+        <w:t xml:space="preserve">"Estimate of log(beta) using glm."</w:t>
+      </w:r>
+      <w:r>
+        <w:rPr>
+          <w:rStyle w:val="NormalTok"/>
+        </w:rPr>
+        <w:t xml:space="preserve">),</w:t>
+      </w:r>
+      <w:r>
+        <w:br/>
+      </w:r>
+      <w:r>
+        <w:rPr>
+          <w:rStyle w:val="NormalTok"/>
+        </w:rPr>
+        <w:t xml:space="preserve">      </w:t>
+      </w:r>
+      <w:r>
+        <w:rPr>
+          <w:rStyle w:val="AttributeTok"/>
+        </w:rPr>
+        <w:t xml:space="preserve">digits =</w:t>
+      </w:r>
+      <w:r>
+        <w:rPr>
+          <w:rStyle w:val="NormalTok"/>
+        </w:rPr>
+        <w:t xml:space="preserve"> </w:t>
       </w:r>
       <w:r>
         <w:rPr>
           <w:rStyle w:val="DecValTok"/>
         </w:rPr>
-        <w:t xml:space="preserve">1</w:t>
-      </w:r>
-      <w:r>
-        <w:rPr>
-          <w:rStyle w:val="NormalTok"/>
-        </w:rPr>
-        <w:t xml:space="preserve">]]</w:t>
-      </w:r>
-      <w:r>
-        <w:rPr>
-          <w:rStyle w:val="SpecialCharTok"/>
-        </w:rPr>
-        <w:t xml:space="preserve">$</w:t>
-      </w:r>
-      <w:r>
-        <w:rPr>
-          <w:rStyle w:val="NormalTok"/>
-        </w:rPr>
-        <w:t xml:space="preserve">deltat </w:t>
-      </w:r>
-      <w:r>
-        <w:rPr>
-          <w:rStyle w:val="OtherTok"/>
-        </w:rPr>
-        <w:t xml:space="preserve">&lt;-</w:t>
-      </w:r>
-      <w:r>
-        <w:rPr>
-          <w:rStyle w:val="NormalTok"/>
-        </w:rPr>
-        <w:t xml:space="preserve"> </w:t>
-      </w:r>
-      <w:r>
-        <w:rPr>
-          <w:rStyle w:val="DecValTok"/>
-        </w:rPr>
-        <w:t xml:space="preserve">1</w:t>
-      </w:r>
-      <w:r>
-        <w:br/>
-      </w:r>
-      <w:r>
-        <w:rPr>
-          <w:rStyle w:val="NormalTok"/>
-        </w:rPr>
-        <w:t xml:space="preserve">fit</w:t>
-      </w:r>
-      <w:r>
-        <w:rPr>
-          <w:rStyle w:val="OtherTok"/>
-        </w:rPr>
-        <w:t xml:space="preserve">&lt;-</w:t>
-      </w:r>
-      <w:r>
-        <w:rPr>
-          <w:rStyle w:val="FunctionTok"/>
-        </w:rPr>
-        <w:t xml:space="preserve">glm</w:t>
-      </w:r>
-      <w:r>
-        <w:rPr>
-          <w:rStyle w:val="NormalTok"/>
-        </w:rPr>
-        <w:t xml:space="preserve">(</w:t>
-      </w:r>
-      <w:r>
-        <w:rPr>
-          <w:rStyle w:val="FunctionTok"/>
-        </w:rPr>
-        <w:t xml:space="preserve">cbind</w:t>
-      </w:r>
-      <w:r>
-        <w:rPr>
-          <w:rStyle w:val="NormalTok"/>
-        </w:rPr>
-        <w:t xml:space="preserve">(C, S</w:t>
-      </w:r>
-      <w:r>
-        <w:rPr>
-          <w:rStyle w:val="SpecialCharTok"/>
-        </w:rPr>
-        <w:t xml:space="preserve">-</w:t>
-      </w:r>
-      <w:r>
-        <w:rPr>
-          <w:rStyle w:val="NormalTok"/>
-        </w:rPr>
-        <w:t xml:space="preserve"> C)</w:t>
-      </w:r>
-      <w:r>
-        <w:rPr>
-          <w:rStyle w:val="SpecialCharTok"/>
-        </w:rPr>
-        <w:t xml:space="preserve">~</w:t>
-      </w:r>
-      <w:r>
-        <w:rPr>
-          <w:rStyle w:val="NormalTok"/>
-        </w:rPr>
-        <w:t xml:space="preserve">Vaccinated ,</w:t>
-      </w:r>
-      <w:r>
-        <w:rPr>
-          <w:rStyle w:val="AttributeTok"/>
-        </w:rPr>
-        <w:t xml:space="preserve">offset=</w:t>
-      </w:r>
-      <w:r>
-        <w:rPr>
-          <w:rStyle w:val="NormalTok"/>
-        </w:rPr>
-        <w:t xml:space="preserve"> </w:t>
-      </w:r>
-      <w:r>
-        <w:rPr>
-          <w:rStyle w:val="FunctionTok"/>
-        </w:rPr>
-        <w:t xml:space="preserve">log</w:t>
-      </w:r>
-      <w:r>
-        <w:rPr>
-          <w:rStyle w:val="NormalTok"/>
-        </w:rPr>
-        <w:t xml:space="preserve">(deltat</w:t>
-      </w:r>
-      <w:r>
-        <w:rPr>
-          <w:rStyle w:val="SpecialCharTok"/>
-        </w:rPr>
-        <w:t xml:space="preserve">*</w:t>
-      </w:r>
-      <w:r>
-        <w:rPr>
-          <w:rStyle w:val="NormalTok"/>
-        </w:rPr>
-        <w:t xml:space="preserve">I</w:t>
-      </w:r>
-      <w:r>
-        <w:rPr>
-          <w:rStyle w:val="SpecialCharTok"/>
-        </w:rPr>
-        <w:t xml:space="preserve">/</w:t>
-      </w:r>
-      <w:r>
-        <w:rPr>
-          <w:rStyle w:val="NormalTok"/>
-        </w:rPr>
-        <w:t xml:space="preserve">N),</w:t>
-      </w:r>
-      <w:r>
-        <w:rPr>
-          <w:rStyle w:val="AttributeTok"/>
-        </w:rPr>
-        <w:t xml:space="preserve">family =</w:t>
-      </w:r>
-      <w:r>
-        <w:rPr>
-          <w:rStyle w:val="NormalTok"/>
-        </w:rPr>
-        <w:t xml:space="preserve"> </w:t>
-      </w:r>
-      <w:r>
-        <w:rPr>
-          <w:rStyle w:val="FunctionTok"/>
-        </w:rPr>
-        <w:t xml:space="preserve">binomial</w:t>
-      </w:r>
-      <w:r>
-        <w:rPr>
-          <w:rStyle w:val="NormalTok"/>
-        </w:rPr>
-        <w:t xml:space="preserve">(</w:t>
-      </w:r>
-      <w:r>
-        <w:rPr>
-          <w:rStyle w:val="AttributeTok"/>
-        </w:rPr>
-        <w:t xml:space="preserve">link =</w:t>
-      </w:r>
-      <w:r>
-        <w:rPr>
-          <w:rStyle w:val="NormalTok"/>
-        </w:rPr>
-        <w:t xml:space="preserve"> </w:t>
-      </w:r>
-      <w:r>
-        <w:rPr>
-          <w:rStyle w:val="StringTok"/>
-        </w:rPr>
-        <w:t xml:space="preserve">"cloglog"</w:t>
-      </w:r>
-      <w:r>
-        <w:rPr>
-          <w:rStyle w:val="NormalTok"/>
-        </w:rPr>
-        <w:t xml:space="preserve">), </w:t>
-      </w:r>
-      <w:r>
-        <w:rPr>
-          <w:rStyle w:val="AttributeTok"/>
-        </w:rPr>
-        <w:t xml:space="preserve">data =</w:t>
-      </w:r>
-      <w:r>
-        <w:rPr>
-          <w:rStyle w:val="NormalTok"/>
-        </w:rPr>
-        <w:t xml:space="preserve"> sir.data[[</w:t>
-      </w:r>
-      <w:r>
-        <w:rPr>
-          <w:rStyle w:val="DecValTok"/>
-        </w:rPr>
-        <w:t xml:space="preserve">1</w:t>
-      </w:r>
-      <w:r>
-        <w:rPr>
-          <w:rStyle w:val="NormalTok"/>
-        </w:rPr>
-        <w:t xml:space="preserve">]])</w:t>
-      </w:r>
-      <w:r>
-        <w:br/>
-      </w:r>
-      <w:r>
-        <w:rPr>
-          <w:rStyle w:val="FunctionTok"/>
-        </w:rPr>
-        <w:t xml:space="preserve">print</w:t>
-      </w:r>
-      <w:r>
-        <w:rPr>
-          <w:rStyle w:val="NormalTok"/>
-        </w:rPr>
-        <w:t xml:space="preserve">(</w:t>
-      </w:r>
-      <w:r>
-        <w:rPr>
-          <w:rStyle w:val="StringTok"/>
-        </w:rPr>
-        <w:t xml:space="preserve">"Summary of fit contains log of transmission coefficients"</w:t>
+        <w:t xml:space="preserve">3</w:t>
       </w:r>
       <w:r>
         <w:rPr>
@@ -1602,17 +1482,419 @@
         <w:rPr>
           <w:rStyle w:val="VerbatimChar"/>
         </w:rPr>
-        <w:t xml:space="preserve">## [1] "Summary of fit contains log of transmission coefficients"</w:t>
+        <w:t xml:space="preserve">## Waiting for profiling to be done...</w:t>
       </w:r>
     </w:p>
     <w:p>
       <w:pPr>
+        <w:pStyle w:val="TableCaption"/>
+      </w:pPr>
+      <w:r>
+        <w:t xml:space="preserve">Estimate of log(beta) using glm.</w:t>
+      </w:r>
+    </w:p>
+    <w:tbl>
+      <w:tblPr>
+        <w:tblStyle w:val="Table"/>
+        <w:tblW w:type="pct" w:w="5000"/>
+        <w:tblLook w:firstRow="1" w:lastRow="0" w:firstColumn="0" w:lastColumn="0" w:noHBand="0" w:noVBand="0" w:val="0020"/>
+        <w:tblCaption w:val="Estimate of log(beta) using glm."/>
+      </w:tblPr>
+      <w:tblGrid>
+        <w:gridCol w:w="1478"/>
+        <w:gridCol w:w="950"/>
+        <w:gridCol w:w="1161"/>
+        <w:gridCol w:w="844"/>
+        <w:gridCol w:w="2006"/>
+        <w:gridCol w:w="739"/>
+        <w:gridCol w:w="739"/>
+      </w:tblGrid>
+      <w:tr>
+        <w:trPr>
+          <w:tblHeader w:val="true"/>
+        </w:trPr>
+        <w:tc>
+          <w:tcPr/>
+          <w:p>
+            <w:pPr>
+              <w:pStyle w:val="Compact"/>
+            </w:pPr>
+          </w:p>
+        </w:tc>
+        <w:tc>
+          <w:tcPr/>
+          <w:p>
+            <w:pPr>
+              <w:pStyle w:val="Compact"/>
+              <w:jc w:val="right"/>
+            </w:pPr>
+            <w:r>
+              <w:t xml:space="preserve">Estimate</w:t>
+            </w:r>
+          </w:p>
+        </w:tc>
+        <w:tc>
+          <w:tcPr/>
+          <w:p>
+            <w:pPr>
+              <w:pStyle w:val="Compact"/>
+              <w:jc w:val="right"/>
+            </w:pPr>
+            <w:r>
+              <w:t xml:space="preserve">Std. Error</w:t>
+            </w:r>
+          </w:p>
+        </w:tc>
+        <w:tc>
+          <w:tcPr/>
+          <w:p>
+            <w:pPr>
+              <w:pStyle w:val="Compact"/>
+              <w:jc w:val="right"/>
+            </w:pPr>
+            <w:r>
+              <w:t xml:space="preserve">z value</w:t>
+            </w:r>
+          </w:p>
+        </w:tc>
+        <w:tc>
+          <w:tcPr/>
+          <w:p>
+            <w:pPr>
+              <w:pStyle w:val="Compact"/>
+              <w:jc w:val="right"/>
+            </w:pPr>
+            <w:r>
+              <w:t xml:space="preserve">Pr(&gt;|z|)</w:t>
+            </w:r>
+          </w:p>
+        </w:tc>
+        <w:tc>
+          <w:tcPr/>
+          <w:p>
+            <w:pPr>
+              <w:pStyle w:val="Compact"/>
+              <w:jc w:val="right"/>
+            </w:pPr>
+            <w:r>
+              <w:t xml:space="preserve">2.5 %</w:t>
+            </w:r>
+          </w:p>
+        </w:tc>
+        <w:tc>
+          <w:tcPr/>
+          <w:p>
+            <w:pPr>
+              <w:pStyle w:val="Compact"/>
+              <w:jc w:val="right"/>
+            </w:pPr>
+            <w:r>
+              <w:t xml:space="preserve">97.5 %</w:t>
+            </w:r>
+          </w:p>
+        </w:tc>
+      </w:tr>
+      <w:tr>
+        <w:tc>
+          <w:tcPr/>
+          <w:p>
+            <w:pPr>
+              <w:pStyle w:val="Compact"/>
+              <w:jc w:val="left"/>
+            </w:pPr>
+            <w:r>
+              <w:t xml:space="preserve">(Intercept)</w:t>
+            </w:r>
+          </w:p>
+        </w:tc>
+        <w:tc>
+          <w:tcPr/>
+          <w:p>
+            <w:pPr>
+              <w:pStyle w:val="Compact"/>
+              <w:jc w:val="right"/>
+            </w:pPr>
+            <w:r>
+              <w:t xml:space="preserve">0.968</w:t>
+            </w:r>
+          </w:p>
+        </w:tc>
+        <w:tc>
+          <w:tcPr/>
+          <w:p>
+            <w:pPr>
+              <w:pStyle w:val="Compact"/>
+              <w:jc w:val="right"/>
+            </w:pPr>
+            <w:r>
+              <w:t xml:space="preserve">0.296</w:t>
+            </w:r>
+          </w:p>
+        </w:tc>
+        <w:tc>
+          <w:tcPr/>
+          <w:p>
+            <w:pPr>
+              <w:pStyle w:val="Compact"/>
+              <w:jc w:val="right"/>
+            </w:pPr>
+            <w:r>
+              <w:t xml:space="preserve">3.270</w:t>
+            </w:r>
+          </w:p>
+        </w:tc>
+        <w:tc>
+          <w:tcPr/>
+          <w:p>
+            <w:pPr>
+              <w:pStyle w:val="Compact"/>
+              <w:jc w:val="right"/>
+            </w:pPr>
+            <w:r>
+              <w:t xml:space="preserve">0.001</w:t>
+            </w:r>
+          </w:p>
+        </w:tc>
+        <w:tc>
+          <w:tcPr/>
+          <w:p>
+            <w:pPr>
+              <w:pStyle w:val="Compact"/>
+              <w:jc w:val="right"/>
+            </w:pPr>
+            <w:r>
+              <w:t xml:space="preserve">0.374</w:t>
+            </w:r>
+          </w:p>
+        </w:tc>
+        <w:tc>
+          <w:tcPr/>
+          <w:p>
+            <w:pPr>
+              <w:pStyle w:val="Compact"/>
+              <w:jc w:val="right"/>
+            </w:pPr>
+            <w:r>
+              <w:t xml:space="preserve">1.530</w:t>
+            </w:r>
+          </w:p>
+        </w:tc>
+      </w:tr>
+      <w:tr>
+        <w:tc>
+          <w:tcPr/>
+          <w:p>
+            <w:pPr>
+              <w:pStyle w:val="Compact"/>
+              <w:jc w:val="left"/>
+            </w:pPr>
+            <w:r>
+              <w:t xml:space="preserve">VaccinatedYes</w:t>
+            </w:r>
+          </w:p>
+        </w:tc>
+        <w:tc>
+          <w:tcPr/>
+          <w:p>
+            <w:pPr>
+              <w:pStyle w:val="Compact"/>
+              <w:jc w:val="right"/>
+            </w:pPr>
+            <w:r>
+              <w:t xml:space="preserve">-5.530</w:t>
+            </w:r>
+          </w:p>
+        </w:tc>
+        <w:tc>
+          <w:tcPr/>
+          <w:p>
+            <w:pPr>
+              <w:pStyle w:val="Compact"/>
+              <w:jc w:val="right"/>
+            </w:pPr>
+            <w:r>
+              <w:t xml:space="preserve">1.043</w:t>
+            </w:r>
+          </w:p>
+        </w:tc>
+        <w:tc>
+          <w:tcPr/>
+          <w:p>
+            <w:pPr>
+              <w:pStyle w:val="Compact"/>
+              <w:jc w:val="right"/>
+            </w:pPr>
+            <w:r>
+              <w:t xml:space="preserve">-5.304</w:t>
+            </w:r>
+          </w:p>
+        </w:tc>
+        <w:tc>
+          <w:tcPr/>
+          <w:p>
+            <w:pPr>
+              <w:pStyle w:val="Compact"/>
+              <w:jc w:val="right"/>
+            </w:pPr>
+            <w:r>
+              <w:t xml:space="preserve">0.000</w:t>
+            </w:r>
+          </w:p>
+        </w:tc>
+        <w:tc>
+          <w:tcPr/>
+          <w:p>
+            <w:pPr>
+              <w:pStyle w:val="Compact"/>
+              <w:jc w:val="right"/>
+            </w:pPr>
+            <w:r>
+              <w:t xml:space="preserve">-8.435</w:t>
+            </w:r>
+          </w:p>
+        </w:tc>
+        <w:tc>
+          <w:tcPr/>
+          <w:p>
+            <w:pPr>
+              <w:pStyle w:val="Compact"/>
+              <w:jc w:val="right"/>
+            </w:pPr>
+            <w:r>
+              <w:t xml:space="preserve">-3.911</w:t>
+            </w:r>
+          </w:p>
+        </w:tc>
+      </w:tr>
+    </w:tbl>
+    <w:p>
+      <w:pPr>
         <w:pStyle w:val="SourceCode"/>
       </w:pPr>
       <w:r>
         <w:rPr>
           <w:rStyle w:val="FunctionTok"/>
         </w:rPr>
+        <w:t xml:space="preserve">kable</w:t>
+      </w:r>
+      <w:r>
+        <w:rPr>
+          <w:rStyle w:val="NormalTok"/>
+        </w:rPr>
+        <w:t xml:space="preserve">(</w:t>
+      </w:r>
+      <w:r>
+        <w:rPr>
+          <w:rStyle w:val="FunctionTok"/>
+        </w:rPr>
+        <w:t xml:space="preserve">rbind</w:t>
+      </w:r>
+      <w:r>
+        <w:rPr>
+          <w:rStyle w:val="NormalTok"/>
+        </w:rPr>
+        <w:t xml:space="preserve">(</w:t>
+      </w:r>
+      <w:r>
+        <w:rPr>
+          <w:rStyle w:val="FunctionTok"/>
+        </w:rPr>
+        <w:t xml:space="preserve">c</w:t>
+      </w:r>
+      <w:r>
+        <w:rPr>
+          <w:rStyle w:val="NormalTok"/>
+        </w:rPr>
+        <w:t xml:space="preserve">(</w:t>
+      </w:r>
+      <w:r>
+        <w:rPr>
+          <w:rStyle w:val="StringTok"/>
+        </w:rPr>
+        <w:t xml:space="preserve">"Estimate"</w:t>
+      </w:r>
+      <w:r>
+        <w:rPr>
+          <w:rStyle w:val="NormalTok"/>
+        </w:rPr>
+        <w:t xml:space="preserve">,</w:t>
+      </w:r>
+      <w:r>
+        <w:rPr>
+          <w:rStyle w:val="StringTok"/>
+        </w:rPr>
+        <w:t xml:space="preserve">"2.5%"</w:t>
+      </w:r>
+      <w:r>
+        <w:rPr>
+          <w:rStyle w:val="NormalTok"/>
+        </w:rPr>
+        <w:t xml:space="preserve">,</w:t>
+      </w:r>
+      <w:r>
+        <w:rPr>
+          <w:rStyle w:val="StringTok"/>
+        </w:rPr>
+        <w:t xml:space="preserve">"97.5%"</w:t>
+      </w:r>
+      <w:r>
+        <w:rPr>
+          <w:rStyle w:val="NormalTok"/>
+        </w:rPr>
+        <w:t xml:space="preserve">),</w:t>
+      </w:r>
+      <w:r>
+        <w:rPr>
+          <w:rStyle w:val="FunctionTok"/>
+        </w:rPr>
+        <w:t xml:space="preserve">signif</w:t>
+      </w:r>
+      <w:r>
+        <w:rPr>
+          <w:rStyle w:val="NormalTok"/>
+        </w:rPr>
+        <w:t xml:space="preserve">(</w:t>
+      </w:r>
+      <w:r>
+        <w:rPr>
+          <w:rStyle w:val="FunctionTok"/>
+        </w:rPr>
+        <w:t xml:space="preserve">cbind</w:t>
+      </w:r>
+      <w:r>
+        <w:rPr>
+          <w:rStyle w:val="NormalTok"/>
+        </w:rPr>
+        <w:t xml:space="preserve">(</w:t>
+      </w:r>
+      <w:r>
+        <w:rPr>
+          <w:rStyle w:val="FunctionTok"/>
+        </w:rPr>
+        <w:t xml:space="preserve">exp</w:t>
+      </w:r>
+      <w:r>
+        <w:rPr>
+          <w:rStyle w:val="NormalTok"/>
+        </w:rPr>
+        <w:t xml:space="preserve">(</w:t>
+      </w:r>
+      <w:r>
+        <w:rPr>
+          <w:rStyle w:val="FunctionTok"/>
+        </w:rPr>
+        <w:t xml:space="preserve">cumsum</w:t>
+      </w:r>
+      <w:r>
+        <w:rPr>
+          <w:rStyle w:val="NormalTok"/>
+        </w:rPr>
+        <w:t xml:space="preserve">(</w:t>
+      </w:r>
+      <w:r>
+        <w:rPr>
+          <w:rStyle w:val="FunctionTok"/>
+        </w:rPr>
         <w:t xml:space="preserve">summary</w:t>
       </w:r>
       <w:r>
@@ -1620,6 +1902,222 @@
           <w:rStyle w:val="NormalTok"/>
         </w:rPr>
         <w:t xml:space="preserve">(fit)</w:t>
+      </w:r>
+      <w:r>
+        <w:rPr>
+          <w:rStyle w:val="SpecialCharTok"/>
+        </w:rPr>
+        <w:t xml:space="preserve">$</w:t>
+      </w:r>
+      <w:r>
+        <w:rPr>
+          <w:rStyle w:val="NormalTok"/>
+        </w:rPr>
+        <w:t xml:space="preserve">coefficients[,</w:t>
+      </w:r>
+      <w:r>
+        <w:rPr>
+          <w:rStyle w:val="DecValTok"/>
+        </w:rPr>
+        <w:t xml:space="preserve">1</w:t>
+      </w:r>
+      <w:r>
+        <w:rPr>
+          <w:rStyle w:val="NormalTok"/>
+        </w:rPr>
+        <w:t xml:space="preserve">])), </w:t>
+      </w:r>
+      <w:r>
+        <w:rPr>
+          <w:rStyle w:val="FunctionTok"/>
+        </w:rPr>
+        <w:t xml:space="preserve">exp</w:t>
+      </w:r>
+      <w:r>
+        <w:rPr>
+          <w:rStyle w:val="NormalTok"/>
+        </w:rPr>
+        <w:t xml:space="preserve">(</w:t>
+      </w:r>
+      <w:r>
+        <w:rPr>
+          <w:rStyle w:val="FunctionTok"/>
+        </w:rPr>
+        <w:t xml:space="preserve">cumsum</w:t>
+      </w:r>
+      <w:r>
+        <w:rPr>
+          <w:rStyle w:val="NormalTok"/>
+        </w:rPr>
+        <w:t xml:space="preserve">(</w:t>
+      </w:r>
+      <w:r>
+        <w:rPr>
+          <w:rStyle w:val="FunctionTok"/>
+        </w:rPr>
+        <w:t xml:space="preserve">confint</w:t>
+      </w:r>
+      <w:r>
+        <w:rPr>
+          <w:rStyle w:val="NormalTok"/>
+        </w:rPr>
+        <w:t xml:space="preserve">(fit)[,</w:t>
+      </w:r>
+      <w:r>
+        <w:rPr>
+          <w:rStyle w:val="DecValTok"/>
+        </w:rPr>
+        <w:t xml:space="preserve">1</w:t>
+      </w:r>
+      <w:r>
+        <w:rPr>
+          <w:rStyle w:val="NormalTok"/>
+        </w:rPr>
+        <w:t xml:space="preserve">])),</w:t>
+      </w:r>
+      <w:r>
+        <w:rPr>
+          <w:rStyle w:val="FunctionTok"/>
+        </w:rPr>
+        <w:t xml:space="preserve">exp</w:t>
+      </w:r>
+      <w:r>
+        <w:rPr>
+          <w:rStyle w:val="NormalTok"/>
+        </w:rPr>
+        <w:t xml:space="preserve">(</w:t>
+      </w:r>
+      <w:r>
+        <w:rPr>
+          <w:rStyle w:val="FunctionTok"/>
+        </w:rPr>
+        <w:t xml:space="preserve">cumsum</w:t>
+      </w:r>
+      <w:r>
+        <w:rPr>
+          <w:rStyle w:val="NormalTok"/>
+        </w:rPr>
+        <w:t xml:space="preserve">(</w:t>
+      </w:r>
+      <w:r>
+        <w:rPr>
+          <w:rStyle w:val="FunctionTok"/>
+        </w:rPr>
+        <w:t xml:space="preserve">confint</w:t>
+      </w:r>
+      <w:r>
+        <w:rPr>
+          <w:rStyle w:val="NormalTok"/>
+        </w:rPr>
+        <w:t xml:space="preserve">(fit)[,</w:t>
+      </w:r>
+      <w:r>
+        <w:rPr>
+          <w:rStyle w:val="DecValTok"/>
+        </w:rPr>
+        <w:t xml:space="preserve">2</w:t>
+      </w:r>
+      <w:r>
+        <w:rPr>
+          <w:rStyle w:val="NormalTok"/>
+        </w:rPr>
+        <w:t xml:space="preserve">]))),</w:t>
+      </w:r>
+      <w:r>
+        <w:rPr>
+          <w:rStyle w:val="AttributeTok"/>
+        </w:rPr>
+        <w:t xml:space="preserve">digits =</w:t>
+      </w:r>
+      <w:r>
+        <w:rPr>
+          <w:rStyle w:val="DecValTok"/>
+        </w:rPr>
+        <w:t xml:space="preserve">3</w:t>
+      </w:r>
+      <w:r>
+        <w:rPr>
+          <w:rStyle w:val="NormalTok"/>
+        </w:rPr>
+        <w:t xml:space="preserve">)),</w:t>
+      </w:r>
+      <w:r>
+        <w:br/>
+      </w:r>
+      <w:r>
+        <w:rPr>
+          <w:rStyle w:val="NormalTok"/>
+        </w:rPr>
+        <w:t xml:space="preserve">      </w:t>
+      </w:r>
+      <w:r>
+        <w:rPr>
+          <w:rStyle w:val="AttributeTok"/>
+        </w:rPr>
+        <w:t xml:space="preserve">caption =</w:t>
+      </w:r>
+      <w:r>
+        <w:rPr>
+          <w:rStyle w:val="NormalTok"/>
+        </w:rPr>
+        <w:t xml:space="preserve"> </w:t>
+      </w:r>
+      <w:r>
+        <w:rPr>
+          <w:rStyle w:val="FunctionTok"/>
+        </w:rPr>
+        <w:t xml:space="preserve">c</w:t>
+      </w:r>
+      <w:r>
+        <w:rPr>
+          <w:rStyle w:val="NormalTok"/>
+        </w:rPr>
+        <w:t xml:space="preserve">(</w:t>
+      </w:r>
+      <w:r>
+        <w:rPr>
+          <w:rStyle w:val="StringTok"/>
+        </w:rPr>
+        <w:t xml:space="preserve">"Transform to beta"</w:t>
+      </w:r>
+      <w:r>
+        <w:rPr>
+          <w:rStyle w:val="NormalTok"/>
+        </w:rPr>
+        <w:t xml:space="preserve">),</w:t>
+      </w:r>
+      <w:r>
+        <w:br/>
+      </w:r>
+      <w:r>
+        <w:rPr>
+          <w:rStyle w:val="NormalTok"/>
+        </w:rPr>
+        <w:t xml:space="preserve">      </w:t>
+      </w:r>
+      <w:r>
+        <w:rPr>
+          <w:rStyle w:val="AttributeTok"/>
+        </w:rPr>
+        <w:t xml:space="preserve">digits =</w:t>
+      </w:r>
+      <w:r>
+        <w:rPr>
+          <w:rStyle w:val="NormalTok"/>
+        </w:rPr>
+        <w:t xml:space="preserve"> </w:t>
+      </w:r>
+      <w:r>
+        <w:rPr>
+          <w:rStyle w:val="DecValTok"/>
+        </w:rPr>
+        <w:t xml:space="preserve">3</w:t>
+      </w:r>
+      <w:r>
+        <w:rPr>
+          <w:rStyle w:val="NormalTok"/>
+        </w:rPr>
+        <w:t xml:space="preserve">)</w:t>
       </w:r>
     </w:p>
     <w:p>
@@ -1630,7 +2128,7 @@
         <w:rPr>
           <w:rStyle w:val="VerbatimChar"/>
         </w:rPr>
-        <w:t xml:space="preserve">## </w:t>
+        <w:t xml:space="preserve">## Waiting for profiling to be done...</w:t>
       </w:r>
       <w:r>
         <w:br/>
@@ -1639,299 +2137,177 @@
         <w:rPr>
           <w:rStyle w:val="VerbatimChar"/>
         </w:rPr>
-        <w:t xml:space="preserve">## Call:</w:t>
-      </w:r>
-      <w:r>
-        <w:br/>
-      </w:r>
-      <w:r>
-        <w:rPr>
-          <w:rStyle w:val="VerbatimChar"/>
-        </w:rPr>
-        <w:t xml:space="preserve">## glm(formula = cbind(C, S - C) ~ Vaccinated, family = binomial(link = "cloglog"), </w:t>
-      </w:r>
-      <w:r>
-        <w:br/>
-      </w:r>
-      <w:r>
-        <w:rPr>
-          <w:rStyle w:val="VerbatimChar"/>
-        </w:rPr>
-        <w:t xml:space="preserve">##     data = sir.data[[1]], offset = log(deltat * I/N))</w:t>
-      </w:r>
-      <w:r>
-        <w:br/>
-      </w:r>
-      <w:r>
-        <w:rPr>
-          <w:rStyle w:val="VerbatimChar"/>
-        </w:rPr>
-        <w:t xml:space="preserve">## </w:t>
-      </w:r>
-      <w:r>
-        <w:br/>
-      </w:r>
-      <w:r>
-        <w:rPr>
-          <w:rStyle w:val="VerbatimChar"/>
-        </w:rPr>
-        <w:t xml:space="preserve">## Deviance Residuals: </w:t>
-      </w:r>
-      <w:r>
-        <w:br/>
-      </w:r>
-      <w:r>
-        <w:rPr>
-          <w:rStyle w:val="VerbatimChar"/>
-        </w:rPr>
-        <w:t xml:space="preserve">##     Min       1Q   Median       3Q      Max  </w:t>
-      </w:r>
-      <w:r>
-        <w:br/>
-      </w:r>
-      <w:r>
-        <w:rPr>
-          <w:rStyle w:val="VerbatimChar"/>
-        </w:rPr>
-        <w:t xml:space="preserve">## -2.2370  -0.2794   0.0000   0.0000   2.0757  </w:t>
-      </w:r>
-      <w:r>
-        <w:br/>
-      </w:r>
-      <w:r>
-        <w:rPr>
-          <w:rStyle w:val="VerbatimChar"/>
-        </w:rPr>
-        <w:t xml:space="preserve">## </w:t>
-      </w:r>
-      <w:r>
-        <w:br/>
-      </w:r>
-      <w:r>
-        <w:rPr>
-          <w:rStyle w:val="VerbatimChar"/>
-        </w:rPr>
-        <w:t xml:space="preserve">## Coefficients:</w:t>
-      </w:r>
-      <w:r>
-        <w:br/>
-      </w:r>
-      <w:r>
-        <w:rPr>
-          <w:rStyle w:val="VerbatimChar"/>
-        </w:rPr>
-        <w:t xml:space="preserve">##               Estimate Std. Error z value Pr(&gt;|z|)    </w:t>
-      </w:r>
-      <w:r>
-        <w:br/>
-      </w:r>
-      <w:r>
-        <w:rPr>
-          <w:rStyle w:val="VerbatimChar"/>
-        </w:rPr>
-        <w:t xml:space="preserve">## (Intercept)     0.9684     0.2962   3.270  0.00108 ** </w:t>
-      </w:r>
-      <w:r>
-        <w:br/>
-      </w:r>
-      <w:r>
-        <w:rPr>
-          <w:rStyle w:val="VerbatimChar"/>
-        </w:rPr>
-        <w:t xml:space="preserve">## VaccinatedYes  -5.5304     1.0427  -5.304 1.13e-07 ***</w:t>
-      </w:r>
-      <w:r>
-        <w:br/>
-      </w:r>
-      <w:r>
-        <w:rPr>
-          <w:rStyle w:val="VerbatimChar"/>
-        </w:rPr>
-        <w:t xml:space="preserve">## ---</w:t>
-      </w:r>
-      <w:r>
-        <w:br/>
-      </w:r>
-      <w:r>
-        <w:rPr>
-          <w:rStyle w:val="VerbatimChar"/>
-        </w:rPr>
-        <w:t xml:space="preserve">## Signif. codes:  0 '***' 0.001 '**' 0.01 '*' 0.05 '.' 0.1 ' ' 1</w:t>
-      </w:r>
-      <w:r>
-        <w:br/>
-      </w:r>
-      <w:r>
-        <w:rPr>
-          <w:rStyle w:val="VerbatimChar"/>
-        </w:rPr>
-        <w:t xml:space="preserve">## </w:t>
-      </w:r>
-      <w:r>
-        <w:br/>
-      </w:r>
-      <w:r>
-        <w:rPr>
-          <w:rStyle w:val="VerbatimChar"/>
-        </w:rPr>
-        <w:t xml:space="preserve">## (Dispersion parameter for binomial family taken to be 1)</w:t>
-      </w:r>
-      <w:r>
-        <w:br/>
-      </w:r>
-      <w:r>
-        <w:rPr>
-          <w:rStyle w:val="VerbatimChar"/>
-        </w:rPr>
-        <w:t xml:space="preserve">## </w:t>
-      </w:r>
-      <w:r>
-        <w:br/>
-      </w:r>
-      <w:r>
-        <w:rPr>
-          <w:rStyle w:val="VerbatimChar"/>
-        </w:rPr>
-        <w:t xml:space="preserve">##     Null deviance: 98.745  on 32  degrees of freedom</w:t>
-      </w:r>
-      <w:r>
-        <w:br/>
-      </w:r>
-      <w:r>
-        <w:rPr>
-          <w:rStyle w:val="VerbatimChar"/>
-        </w:rPr>
-        <w:t xml:space="preserve">## Residual deviance: 17.568  on 31  degrees of freedom</w:t>
-      </w:r>
-      <w:r>
-        <w:br/>
-      </w:r>
-      <w:r>
-        <w:rPr>
-          <w:rStyle w:val="VerbatimChar"/>
-        </w:rPr>
-        <w:t xml:space="preserve">## AIC: 24.851</w:t>
-      </w:r>
-      <w:r>
-        <w:br/>
-      </w:r>
-      <w:r>
-        <w:rPr>
-          <w:rStyle w:val="VerbatimChar"/>
-        </w:rPr>
-        <w:t xml:space="preserve">## </w:t>
-      </w:r>
-      <w:r>
-        <w:br/>
-      </w:r>
-      <w:r>
-        <w:rPr>
-          <w:rStyle w:val="VerbatimChar"/>
-        </w:rPr>
-        <w:t xml:space="preserve">## Number of Fisher Scoring iterations: 6</w:t>
+        <w:t xml:space="preserve">## Waiting for profiling to be done...</w:t>
       </w:r>
     </w:p>
     <w:p>
       <w:pPr>
-        <w:pStyle w:val="SourceCode"/>
-      </w:pPr>
-      <w:r>
-        <w:rPr>
-          <w:rStyle w:val="FunctionTok"/>
-        </w:rPr>
-        <w:t xml:space="preserve">print</w:t>
-      </w:r>
-      <w:r>
-        <w:rPr>
-          <w:rStyle w:val="NormalTok"/>
-        </w:rPr>
-        <w:t xml:space="preserve">(</w:t>
-      </w:r>
-      <w:r>
-        <w:rPr>
-          <w:rStyle w:val="StringTok"/>
-        </w:rPr>
-        <w:t xml:space="preserve">"Transformed"</w:t>
-      </w:r>
-      <w:r>
-        <w:rPr>
-          <w:rStyle w:val="NormalTok"/>
-        </w:rPr>
-        <w:t xml:space="preserve">)</w:t>
+        <w:pStyle w:val="TableCaption"/>
+      </w:pPr>
+      <w:r>
+        <w:t xml:space="preserve">Transform to beta</w:t>
       </w:r>
     </w:p>
-    <w:p>
-      <w:pPr>
-        <w:pStyle w:val="SourceCode"/>
-      </w:pPr>
-      <w:r>
-        <w:rPr>
-          <w:rStyle w:val="VerbatimChar"/>
-        </w:rPr>
-        <w:t xml:space="preserve">## [1] "Transformed"</w:t>
-      </w:r>
-    </w:p>
-    <w:p>
-      <w:pPr>
-        <w:pStyle w:val="SourceCode"/>
-      </w:pPr>
-      <w:r>
-        <w:rPr>
-          <w:rStyle w:val="FunctionTok"/>
-        </w:rPr>
-        <w:t xml:space="preserve">exp</w:t>
-      </w:r>
-      <w:r>
-        <w:rPr>
-          <w:rStyle w:val="NormalTok"/>
-        </w:rPr>
-        <w:t xml:space="preserve">(</w:t>
-      </w:r>
-      <w:r>
-        <w:rPr>
-          <w:rStyle w:val="FunctionTok"/>
-        </w:rPr>
-        <w:t xml:space="preserve">cumsum</w:t>
-      </w:r>
-      <w:r>
-        <w:rPr>
-          <w:rStyle w:val="NormalTok"/>
-        </w:rPr>
-        <w:t xml:space="preserve">(fit</w:t>
-      </w:r>
-      <w:r>
-        <w:rPr>
-          <w:rStyle w:val="SpecialCharTok"/>
-        </w:rPr>
-        <w:t xml:space="preserve">$</w:t>
-      </w:r>
-      <w:r>
-        <w:rPr>
-          <w:rStyle w:val="NormalTok"/>
-        </w:rPr>
-        <w:t xml:space="preserve">coefficients))</w:t>
-      </w:r>
-    </w:p>
-    <w:p>
-      <w:pPr>
-        <w:pStyle w:val="SourceCode"/>
-      </w:pPr>
-      <w:r>
-        <w:rPr>
-          <w:rStyle w:val="VerbatimChar"/>
-        </w:rPr>
-        <w:t xml:space="preserve">##   (Intercept) VaccinatedYes </w:t>
-      </w:r>
-      <w:r>
-        <w:br/>
-      </w:r>
-      <w:r>
-        <w:rPr>
-          <w:rStyle w:val="VerbatimChar"/>
-        </w:rPr>
-        <w:t xml:space="preserve">##    2.63370435    0.01044116</w:t>
-      </w:r>
-    </w:p>
+    <w:tbl>
+      <w:tblPr>
+        <w:tblStyle w:val="Table"/>
+        <w:tblW w:type="auto" w:w="0"/>
+        <w:tblLook w:firstRow="0" w:lastRow="0" w:firstColumn="0" w:lastColumn="0" w:noHBand="0" w:noVBand="0" w:val="0000"/>
+        <w:tblCaption w:val="Transform to beta"/>
+      </w:tblPr>
+      <w:tblGrid>
+        <w:gridCol w:w="1980"/>
+        <w:gridCol w:w="1980"/>
+        <w:gridCol w:w="1980"/>
+        <w:gridCol w:w="1980"/>
+      </w:tblGrid>
+      <w:tr>
+        <w:tc>
+          <w:tcPr/>
+          <w:p>
+            <w:pPr>
+              <w:pStyle w:val="Compact"/>
+            </w:pPr>
+          </w:p>
+        </w:tc>
+        <w:tc>
+          <w:tcPr/>
+          <w:p>
+            <w:pPr>
+              <w:pStyle w:val="Compact"/>
+              <w:jc w:val="left"/>
+            </w:pPr>
+            <w:r>
+              <w:t xml:space="preserve">Estimate</w:t>
+            </w:r>
+          </w:p>
+        </w:tc>
+        <w:tc>
+          <w:tcPr/>
+          <w:p>
+            <w:pPr>
+              <w:pStyle w:val="Compact"/>
+              <w:jc w:val="left"/>
+            </w:pPr>
+            <w:r>
+              <w:t xml:space="preserve">2.5%</w:t>
+            </w:r>
+          </w:p>
+        </w:tc>
+        <w:tc>
+          <w:tcPr/>
+          <w:p>
+            <w:pPr>
+              <w:pStyle w:val="Compact"/>
+              <w:jc w:val="left"/>
+            </w:pPr>
+            <w:r>
+              <w:t xml:space="preserve">97.5%</w:t>
+            </w:r>
+          </w:p>
+        </w:tc>
+      </w:tr>
+      <w:tr>
+        <w:tc>
+          <w:tcPr/>
+          <w:p>
+            <w:pPr>
+              <w:pStyle w:val="Compact"/>
+              <w:jc w:val="left"/>
+            </w:pPr>
+            <w:r>
+              <w:t xml:space="preserve">(Intercept)</w:t>
+            </w:r>
+          </w:p>
+        </w:tc>
+        <w:tc>
+          <w:tcPr/>
+          <w:p>
+            <w:pPr>
+              <w:pStyle w:val="Compact"/>
+              <w:jc w:val="left"/>
+            </w:pPr>
+            <w:r>
+              <w:t xml:space="preserve">2.63</w:t>
+            </w:r>
+          </w:p>
+        </w:tc>
+        <w:tc>
+          <w:tcPr/>
+          <w:p>
+            <w:pPr>
+              <w:pStyle w:val="Compact"/>
+              <w:jc w:val="left"/>
+            </w:pPr>
+            <w:r>
+              <w:t xml:space="preserve">1.45</w:t>
+            </w:r>
+          </w:p>
+        </w:tc>
+        <w:tc>
+          <w:tcPr/>
+          <w:p>
+            <w:pPr>
+              <w:pStyle w:val="Compact"/>
+              <w:jc w:val="left"/>
+            </w:pPr>
+            <w:r>
+              <w:t xml:space="preserve">4.62</w:t>
+            </w:r>
+          </w:p>
+        </w:tc>
+      </w:tr>
+      <w:tr>
+        <w:tc>
+          <w:tcPr/>
+          <w:p>
+            <w:pPr>
+              <w:pStyle w:val="Compact"/>
+              <w:jc w:val="left"/>
+            </w:pPr>
+            <w:r>
+              <w:t xml:space="preserve">VaccinatedYes</w:t>
+            </w:r>
+          </w:p>
+        </w:tc>
+        <w:tc>
+          <w:tcPr/>
+          <w:p>
+            <w:pPr>
+              <w:pStyle w:val="Compact"/>
+              <w:jc w:val="left"/>
+            </w:pPr>
+            <w:r>
+              <w:t xml:space="preserve">0.0104</w:t>
+            </w:r>
+          </w:p>
+        </w:tc>
+        <w:tc>
+          <w:tcPr/>
+          <w:p>
+            <w:pPr>
+              <w:pStyle w:val="Compact"/>
+              <w:jc w:val="left"/>
+            </w:pPr>
+            <w:r>
+              <w:t xml:space="preserve">0.000316</w:t>
+            </w:r>
+          </w:p>
+        </w:tc>
+        <w:tc>
+          <w:tcPr/>
+          <w:p>
+            <w:pPr>
+              <w:pStyle w:val="Compact"/>
+              <w:jc w:val="left"/>
+            </w:pPr>
+            <w:r>
+              <w:t xml:space="preserve">0.0925</w:t>
+            </w:r>
+          </w:p>
+        </w:tc>
+      </w:tr>
+    </w:tbl>
     <w:bookmarkEnd w:id="24"/>
     <w:bookmarkStart w:id="26" w:name="reference"/>
     <w:p>

</xml_diff>

<commit_message>
Corrected the data model (wrong counting of susceptible birds). Added experimental plots Cleaned up and adapted the r-markdown Added estimation of R by multiplying beta and Tinf for unvaccinated birds.
</commit_message>
<xml_diff>
--- a/TransmissionAnalysis.docx
+++ b/TransmissionAnalysis.docx
@@ -149,7 +149,7 @@
         <w:pStyle w:val="Date"/>
       </w:pPr>
       <w:r>
-        <w:t xml:space="preserve">03-07-2022</w:t>
+        <w:t xml:space="preserve">15-08-2022</w:t>
       </w:r>
     </w:p>
     <w:p>
@@ -158,6 +158,17 @@
       </w:pPr>
       <w:r>
         <w:t xml:space="preserve">Source required code-files including loading the data</w:t>
+      </w:r>
+    </w:p>
+    <w:p>
+      <w:pPr>
+        <w:pStyle w:val="SourceCode"/>
+      </w:pPr>
+      <w:r>
+        <w:rPr>
+          <w:rStyle w:val="VerbatimChar"/>
+        </w:rPr>
+        <w:t xml:space="preserve">## [1] "Analysis run at  Mon Aug 15 14:08:27 2022"</w:t>
       </w:r>
     </w:p>
     <w:bookmarkStart w:id="20" w:name="document-structure"/>
@@ -225,38 +236,6 @@
       </w:r>
       <w:r>
         <w:t xml:space="preserve">reference: (Velthuis et al. 2007)</w:t>
-      </w:r>
-    </w:p>
-    <w:p>
-      <w:pPr>
-        <w:pStyle w:val="FirstParagraph"/>
-      </w:pPr>
-      <w:r>
-        <w:t xml:space="preserve">For the unvaccinated groups in the</w:t>
-      </w:r>
-      <w:r>
-        <w:t xml:space="preserve"> </w:t>
-      </w:r>
-      <w:r>
-        <w:t xml:space="preserve">“</w:t>
-      </w:r>
-      <w:r>
-        <w:t xml:space="preserve">GA08</w:t>
-      </w:r>
-      <w:r>
-        <w:t xml:space="preserve">”</w:t>
-      </w:r>
-      <w:r>
-        <w:t xml:space="preserve"> </w:t>
-      </w:r>
-      <w:r>
-        <w:t xml:space="preserve">strain challenged group all contact and seeder birds were positive at the first measurement.</w:t>
-      </w:r>
-      <w:r>
-        <w:t xml:space="preserve"> </w:t>
-      </w:r>
-      <w:r>
-        <w:t xml:space="preserve">In the vaccinated groups only a few seeders were positive, but none of the contacts.</w:t>
       </w:r>
     </w:p>
     <w:bookmarkEnd w:id="20"/>
@@ -509,19 +488,19 @@
               <w:jc w:val="right"/>
             </w:pPr>
             <w:r>
-              <w:t xml:space="preserve">10</w:t>
-            </w:r>
-          </w:p>
-        </w:tc>
-        <w:tc>
-          <w:tcPr/>
-          <w:p>
-            <w:pPr>
-              <w:pStyle w:val="Compact"/>
-              <w:jc w:val="right"/>
-            </w:pPr>
-            <w:r>
-              <w:t xml:space="preserve">0</w:t>
+              <w:t xml:space="preserve">8</w:t>
+            </w:r>
+          </w:p>
+        </w:tc>
+        <w:tc>
+          <w:tcPr/>
+          <w:p>
+            <w:pPr>
+              <w:pStyle w:val="Compact"/>
+              <w:jc w:val="right"/>
+            </w:pPr>
+            <w:r>
+              <w:t xml:space="preserve">2</w:t>
             </w:r>
           </w:p>
         </w:tc>
@@ -595,19 +574,19 @@
               <w:jc w:val="right"/>
             </w:pPr>
             <w:r>
-              <w:t xml:space="preserve">7</w:t>
-            </w:r>
-          </w:p>
-        </w:tc>
-        <w:tc>
-          <w:tcPr/>
-          <w:p>
-            <w:pPr>
-              <w:pStyle w:val="Compact"/>
-              <w:jc w:val="right"/>
-            </w:pPr>
-            <w:r>
-              <w:t xml:space="preserve">3</w:t>
+              <w:t xml:space="preserve">5</w:t>
+            </w:r>
+          </w:p>
+        </w:tc>
+        <w:tc>
+          <w:tcPr/>
+          <w:p>
+            <w:pPr>
+              <w:pStyle w:val="Compact"/>
+              <w:jc w:val="right"/>
+            </w:pPr>
+            <w:r>
+              <w:t xml:space="preserve">5</w:t>
             </w:r>
           </w:p>
         </w:tc>
@@ -657,7 +636,7 @@
               <w:jc w:val="right"/>
             </w:pPr>
             <w:r>
-              <w:t xml:space="preserve">9</w:t>
+              <w:t xml:space="preserve">10</w:t>
             </w:r>
           </w:p>
         </w:tc>
@@ -950,7 +929,7 @@
               <w:jc w:val="right"/>
             </w:pPr>
             <w:r>
-              <w:t xml:space="preserve">0.12</w:t>
+              <w:t xml:space="preserve">0.15</w:t>
             </w:r>
           </w:p>
         </w:tc>
@@ -974,19 +953,19 @@
               <w:jc w:val="right"/>
             </w:pPr>
             <w:r>
-              <w:t xml:space="preserve">0.61</w:t>
-            </w:r>
-          </w:p>
-        </w:tc>
-        <w:tc>
-          <w:tcPr/>
-          <w:p>
-            <w:pPr>
-              <w:pStyle w:val="Compact"/>
-              <w:jc w:val="right"/>
-            </w:pPr>
-            <w:r>
-              <w:t xml:space="preserve">0.01</w:t>
+              <w:t xml:space="preserve">0.81</w:t>
+            </w:r>
+          </w:p>
+        </w:tc>
+        <w:tc>
+          <w:tcPr/>
+          <w:p>
+            <w:pPr>
+              <w:pStyle w:val="Compact"/>
+              <w:jc w:val="right"/>
+            </w:pPr>
+            <w:r>
+              <w:t xml:space="preserve">0.02</w:t>
             </w:r>
           </w:p>
         </w:tc>
@@ -1012,31 +991,31 @@
               <w:jc w:val="right"/>
             </w:pPr>
             <w:r>
-              <w:t xml:space="preserve">3.41</w:t>
-            </w:r>
-          </w:p>
-        </w:tc>
-        <w:tc>
-          <w:tcPr/>
-          <w:p>
-            <w:pPr>
-              <w:pStyle w:val="Compact"/>
-              <w:jc w:val="right"/>
-            </w:pPr>
-            <w:r>
-              <w:t xml:space="preserve">1.63</w:t>
-            </w:r>
-          </w:p>
-        </w:tc>
-        <w:tc>
-          <w:tcPr/>
-          <w:p>
-            <w:pPr>
-              <w:pStyle w:val="Compact"/>
-              <w:jc w:val="right"/>
-            </w:pPr>
-            <w:r>
-              <w:t xml:space="preserve">7.34</w:t>
+              <w:t xml:space="preserve">Inf</w:t>
+            </w:r>
+          </w:p>
+        </w:tc>
+        <w:tc>
+          <w:tcPr/>
+          <w:p>
+            <w:pPr>
+              <w:pStyle w:val="Compact"/>
+              <w:jc w:val="right"/>
+            </w:pPr>
+            <w:r>
+              <w:t xml:space="preserve">2.06</w:t>
+            </w:r>
+          </w:p>
+        </w:tc>
+        <w:tc>
+          <w:tcPr/>
+          <w:p>
+            <w:pPr>
+              <w:pStyle w:val="Compact"/>
+              <w:jc w:val="right"/>
+            </w:pPr>
+            <w:r>
+              <w:t xml:space="preserve">Inf</w:t>
             </w:r>
           </w:p>
         </w:tc>
@@ -1208,7 +1187,7 @@
               <w:jc w:val="right"/>
             </w:pPr>
             <w:r>
-              <w:t xml:space="preserve">0.10</w:t>
+              <w:t xml:space="preserve">0.11</w:t>
             </w:r>
           </w:p>
         </w:tc>
@@ -1232,19 +1211,19 @@
               <w:jc w:val="right"/>
             </w:pPr>
             <w:r>
-              <w:t xml:space="preserve">0.54</w:t>
-            </w:r>
-          </w:p>
-        </w:tc>
-        <w:tc>
-          <w:tcPr/>
-          <w:p>
-            <w:pPr>
-              <w:pStyle w:val="Compact"/>
-              <w:jc w:val="right"/>
-            </w:pPr>
-            <w:r>
-              <w:t xml:space="preserve">0</w:t>
+              <w:t xml:space="preserve">0.61</w:t>
+            </w:r>
+          </w:p>
+        </w:tc>
+        <w:tc>
+          <w:tcPr/>
+          <w:p>
+            <w:pPr>
+              <w:pStyle w:val="Compact"/>
+              <w:jc w:val="right"/>
+            </w:pPr>
+            <w:r>
+              <w:t xml:space="preserve">0.01</w:t>
             </w:r>
           </w:p>
         </w:tc>
@@ -1270,43 +1249,43 @@
               <w:jc w:val="right"/>
             </w:pPr>
             <w:r>
-              <w:t xml:space="preserve">3.41</w:t>
-            </w:r>
-          </w:p>
-        </w:tc>
-        <w:tc>
-          <w:tcPr/>
-          <w:p>
-            <w:pPr>
-              <w:pStyle w:val="Compact"/>
-              <w:jc w:val="right"/>
-            </w:pPr>
-            <w:r>
-              <w:t xml:space="preserve">1.63</w:t>
-            </w:r>
-          </w:p>
-        </w:tc>
-        <w:tc>
-          <w:tcPr/>
-          <w:p>
-            <w:pPr>
-              <w:pStyle w:val="Compact"/>
-              <w:jc w:val="right"/>
-            </w:pPr>
-            <w:r>
-              <w:t xml:space="preserve">7.34</w:t>
-            </w:r>
-          </w:p>
-        </w:tc>
-        <w:tc>
-          <w:tcPr/>
-          <w:p>
-            <w:pPr>
-              <w:pStyle w:val="Compact"/>
-              <w:jc w:val="right"/>
-            </w:pPr>
-            <w:r>
-              <w:t xml:space="preserve">1</w:t>
+              <w:t xml:space="preserve">Inf</w:t>
+            </w:r>
+          </w:p>
+        </w:tc>
+        <w:tc>
+          <w:tcPr/>
+          <w:p>
+            <w:pPr>
+              <w:pStyle w:val="Compact"/>
+              <w:jc w:val="right"/>
+            </w:pPr>
+            <w:r>
+              <w:t xml:space="preserve">2.06</w:t>
+            </w:r>
+          </w:p>
+        </w:tc>
+        <w:tc>
+          <w:tcPr/>
+          <w:p>
+            <w:pPr>
+              <w:pStyle w:val="Compact"/>
+              <w:jc w:val="right"/>
+            </w:pPr>
+            <w:r>
+              <w:t xml:space="preserve">Inf</w:t>
+            </w:r>
+          </w:p>
+        </w:tc>
+        <w:tc>
+          <w:tcPr/>
+          <w:p>
+            <w:pPr>
+              <w:pStyle w:val="Compact"/>
+              <w:jc w:val="right"/>
+            </w:pPr>
+            <w:r>
+              <w:t xml:space="preserve">1.00</w:t>
             </w:r>
           </w:p>
         </w:tc>
@@ -1314,13 +1293,13 @@
     </w:tbl>
     <w:bookmarkEnd w:id="22"/>
     <w:bookmarkEnd w:id="23"/>
-    <w:bookmarkStart w:id="24" w:name="Xf2e41dee83423c7ce3cba4ec43ecdad78e63ed8"/>
+    <w:bookmarkStart w:id="25" w:name="reference"/>
     <w:p>
       <w:pPr>
         <w:pStyle w:val="Heading1"/>
       </w:pPr>
       <w:r>
-        <w:t xml:space="preserve">Regression estimation of the transmission coefficient</w:t>
+        <w:t xml:space="preserve">Reference</w:t>
       </w:r>
     </w:p>
     <w:p>
@@ -1328,1007 +1307,12 @@
         <w:pStyle w:val="FirstParagraph"/>
       </w:pPr>
       <w:r>
-        <w:t xml:space="preserve">Using a complementary log-log link function in a generalized linear model, the transmission coefficient (number of infected birds in one day by one infectious bird) is estimated.</w:t>
-      </w:r>
-    </w:p>
-    <w:p>
-      <w:pPr>
-        <w:pStyle w:val="SourceCode"/>
-      </w:pPr>
-      <w:r>
-        <w:rPr>
-          <w:rStyle w:val="FunctionTok"/>
-        </w:rPr>
-        <w:t xml:space="preserve">kable</w:t>
-      </w:r>
-      <w:r>
-        <w:rPr>
-          <w:rStyle w:val="NormalTok"/>
-        </w:rPr>
-        <w:t xml:space="preserve">(</w:t>
-      </w:r>
-      <w:r>
-        <w:rPr>
-          <w:rStyle w:val="FunctionTok"/>
-        </w:rPr>
-        <w:t xml:space="preserve">cbind</w:t>
-      </w:r>
-      <w:r>
-        <w:rPr>
-          <w:rStyle w:val="NormalTok"/>
-        </w:rPr>
-        <w:t xml:space="preserve">(</w:t>
-      </w:r>
-      <w:r>
-        <w:rPr>
-          <w:rStyle w:val="FunctionTok"/>
-        </w:rPr>
-        <w:t xml:space="preserve">summary</w:t>
-      </w:r>
-      <w:r>
-        <w:rPr>
-          <w:rStyle w:val="NormalTok"/>
-        </w:rPr>
-        <w:t xml:space="preserve">(fit)</w:t>
-      </w:r>
-      <w:r>
-        <w:rPr>
-          <w:rStyle w:val="SpecialCharTok"/>
-        </w:rPr>
-        <w:t xml:space="preserve">$</w:t>
-      </w:r>
-      <w:r>
-        <w:rPr>
-          <w:rStyle w:val="NormalTok"/>
-        </w:rPr>
-        <w:t xml:space="preserve">coefficients, </w:t>
-      </w:r>
-      <w:r>
-        <w:rPr>
-          <w:rStyle w:val="FunctionTok"/>
-        </w:rPr>
-        <w:t xml:space="preserve">confint</w:t>
-      </w:r>
-      <w:r>
-        <w:rPr>
-          <w:rStyle w:val="NormalTok"/>
-        </w:rPr>
-        <w:t xml:space="preserve">(fit)),</w:t>
-      </w:r>
-      <w:r>
-        <w:br/>
-      </w:r>
-      <w:r>
-        <w:rPr>
-          <w:rStyle w:val="NormalTok"/>
-        </w:rPr>
-        <w:t xml:space="preserve">      </w:t>
-      </w:r>
-      <w:r>
-        <w:rPr>
-          <w:rStyle w:val="AttributeTok"/>
-        </w:rPr>
-        <w:t xml:space="preserve">caption =</w:t>
-      </w:r>
-      <w:r>
-        <w:rPr>
-          <w:rStyle w:val="NormalTok"/>
-        </w:rPr>
-        <w:t xml:space="preserve"> </w:t>
-      </w:r>
-      <w:r>
-        <w:rPr>
-          <w:rStyle w:val="FunctionTok"/>
-        </w:rPr>
-        <w:t xml:space="preserve">c</w:t>
-      </w:r>
-      <w:r>
-        <w:rPr>
-          <w:rStyle w:val="NormalTok"/>
-        </w:rPr>
-        <w:t xml:space="preserve">(</w:t>
-      </w:r>
-      <w:r>
-        <w:rPr>
-          <w:rStyle w:val="StringTok"/>
-        </w:rPr>
-        <w:t xml:space="preserve">"Estimate of log(beta) using glm."</w:t>
-      </w:r>
-      <w:r>
-        <w:rPr>
-          <w:rStyle w:val="NormalTok"/>
-        </w:rPr>
-        <w:t xml:space="preserve">),</w:t>
-      </w:r>
-      <w:r>
-        <w:br/>
-      </w:r>
-      <w:r>
-        <w:rPr>
-          <w:rStyle w:val="NormalTok"/>
-        </w:rPr>
-        <w:t xml:space="preserve">      </w:t>
-      </w:r>
-      <w:r>
-        <w:rPr>
-          <w:rStyle w:val="AttributeTok"/>
-        </w:rPr>
-        <w:t xml:space="preserve">digits =</w:t>
-      </w:r>
-      <w:r>
-        <w:rPr>
-          <w:rStyle w:val="NormalTok"/>
-        </w:rPr>
-        <w:t xml:space="preserve"> </w:t>
-      </w:r>
-      <w:r>
-        <w:rPr>
-          <w:rStyle w:val="DecValTok"/>
-        </w:rPr>
-        <w:t xml:space="preserve">3</w:t>
-      </w:r>
-      <w:r>
-        <w:rPr>
-          <w:rStyle w:val="NormalTok"/>
-        </w:rPr>
-        <w:t xml:space="preserve">)</w:t>
-      </w:r>
-    </w:p>
-    <w:p>
-      <w:pPr>
-        <w:pStyle w:val="SourceCode"/>
-      </w:pPr>
-      <w:r>
-        <w:rPr>
-          <w:rStyle w:val="VerbatimChar"/>
-        </w:rPr>
-        <w:t xml:space="preserve">## Waiting for profiling to be done...</w:t>
-      </w:r>
-    </w:p>
-    <w:p>
-      <w:pPr>
-        <w:pStyle w:val="TableCaption"/>
-      </w:pPr>
-      <w:r>
-        <w:t xml:space="preserve">Estimate of log(beta) using glm.</w:t>
-      </w:r>
-    </w:p>
-    <w:tbl>
-      <w:tblPr>
-        <w:tblStyle w:val="Table"/>
-        <w:tblW w:type="pct" w:w="5000"/>
-        <w:tblLook w:firstRow="1" w:lastRow="0" w:firstColumn="0" w:lastColumn="0" w:noHBand="0" w:noVBand="0" w:val="0020"/>
-        <w:tblCaption w:val="Estimate of log(beta) using glm."/>
-      </w:tblPr>
-      <w:tblGrid>
-        <w:gridCol w:w="1478"/>
-        <w:gridCol w:w="950"/>
-        <w:gridCol w:w="1161"/>
-        <w:gridCol w:w="844"/>
-        <w:gridCol w:w="2006"/>
-        <w:gridCol w:w="739"/>
-        <w:gridCol w:w="739"/>
-      </w:tblGrid>
-      <w:tr>
-        <w:trPr>
-          <w:tblHeader w:val="true"/>
-        </w:trPr>
-        <w:tc>
-          <w:tcPr/>
-          <w:p>
-            <w:pPr>
-              <w:pStyle w:val="Compact"/>
-            </w:pPr>
-          </w:p>
-        </w:tc>
-        <w:tc>
-          <w:tcPr/>
-          <w:p>
-            <w:pPr>
-              <w:pStyle w:val="Compact"/>
-              <w:jc w:val="right"/>
-            </w:pPr>
-            <w:r>
-              <w:t xml:space="preserve">Estimate</w:t>
-            </w:r>
-          </w:p>
-        </w:tc>
-        <w:tc>
-          <w:tcPr/>
-          <w:p>
-            <w:pPr>
-              <w:pStyle w:val="Compact"/>
-              <w:jc w:val="right"/>
-            </w:pPr>
-            <w:r>
-              <w:t xml:space="preserve">Std. Error</w:t>
-            </w:r>
-          </w:p>
-        </w:tc>
-        <w:tc>
-          <w:tcPr/>
-          <w:p>
-            <w:pPr>
-              <w:pStyle w:val="Compact"/>
-              <w:jc w:val="right"/>
-            </w:pPr>
-            <w:r>
-              <w:t xml:space="preserve">z value</w:t>
-            </w:r>
-          </w:p>
-        </w:tc>
-        <w:tc>
-          <w:tcPr/>
-          <w:p>
-            <w:pPr>
-              <w:pStyle w:val="Compact"/>
-              <w:jc w:val="right"/>
-            </w:pPr>
-            <w:r>
-              <w:t xml:space="preserve">Pr(&gt;|z|)</w:t>
-            </w:r>
-          </w:p>
-        </w:tc>
-        <w:tc>
-          <w:tcPr/>
-          <w:p>
-            <w:pPr>
-              <w:pStyle w:val="Compact"/>
-              <w:jc w:val="right"/>
-            </w:pPr>
-            <w:r>
-              <w:t xml:space="preserve">2.5 %</w:t>
-            </w:r>
-          </w:p>
-        </w:tc>
-        <w:tc>
-          <w:tcPr/>
-          <w:p>
-            <w:pPr>
-              <w:pStyle w:val="Compact"/>
-              <w:jc w:val="right"/>
-            </w:pPr>
-            <w:r>
-              <w:t xml:space="preserve">97.5 %</w:t>
-            </w:r>
-          </w:p>
-        </w:tc>
-      </w:tr>
-      <w:tr>
-        <w:tc>
-          <w:tcPr/>
-          <w:p>
-            <w:pPr>
-              <w:pStyle w:val="Compact"/>
-              <w:jc w:val="left"/>
-            </w:pPr>
-            <w:r>
-              <w:t xml:space="preserve">(Intercept)</w:t>
-            </w:r>
-          </w:p>
-        </w:tc>
-        <w:tc>
-          <w:tcPr/>
-          <w:p>
-            <w:pPr>
-              <w:pStyle w:val="Compact"/>
-              <w:jc w:val="right"/>
-            </w:pPr>
-            <w:r>
-              <w:t xml:space="preserve">0.968</w:t>
-            </w:r>
-          </w:p>
-        </w:tc>
-        <w:tc>
-          <w:tcPr/>
-          <w:p>
-            <w:pPr>
-              <w:pStyle w:val="Compact"/>
-              <w:jc w:val="right"/>
-            </w:pPr>
-            <w:r>
-              <w:t xml:space="preserve">0.296</w:t>
-            </w:r>
-          </w:p>
-        </w:tc>
-        <w:tc>
-          <w:tcPr/>
-          <w:p>
-            <w:pPr>
-              <w:pStyle w:val="Compact"/>
-              <w:jc w:val="right"/>
-            </w:pPr>
-            <w:r>
-              <w:t xml:space="preserve">3.270</w:t>
-            </w:r>
-          </w:p>
-        </w:tc>
-        <w:tc>
-          <w:tcPr/>
-          <w:p>
-            <w:pPr>
-              <w:pStyle w:val="Compact"/>
-              <w:jc w:val="right"/>
-            </w:pPr>
-            <w:r>
-              <w:t xml:space="preserve">0.001</w:t>
-            </w:r>
-          </w:p>
-        </w:tc>
-        <w:tc>
-          <w:tcPr/>
-          <w:p>
-            <w:pPr>
-              <w:pStyle w:val="Compact"/>
-              <w:jc w:val="right"/>
-            </w:pPr>
-            <w:r>
-              <w:t xml:space="preserve">0.374</w:t>
-            </w:r>
-          </w:p>
-        </w:tc>
-        <w:tc>
-          <w:tcPr/>
-          <w:p>
-            <w:pPr>
-              <w:pStyle w:val="Compact"/>
-              <w:jc w:val="right"/>
-            </w:pPr>
-            <w:r>
-              <w:t xml:space="preserve">1.530</w:t>
-            </w:r>
-          </w:p>
-        </w:tc>
-      </w:tr>
-      <w:tr>
-        <w:tc>
-          <w:tcPr/>
-          <w:p>
-            <w:pPr>
-              <w:pStyle w:val="Compact"/>
-              <w:jc w:val="left"/>
-            </w:pPr>
-            <w:r>
-              <w:t xml:space="preserve">VaccinatedYes</w:t>
-            </w:r>
-          </w:p>
-        </w:tc>
-        <w:tc>
-          <w:tcPr/>
-          <w:p>
-            <w:pPr>
-              <w:pStyle w:val="Compact"/>
-              <w:jc w:val="right"/>
-            </w:pPr>
-            <w:r>
-              <w:t xml:space="preserve">-5.530</w:t>
-            </w:r>
-          </w:p>
-        </w:tc>
-        <w:tc>
-          <w:tcPr/>
-          <w:p>
-            <w:pPr>
-              <w:pStyle w:val="Compact"/>
-              <w:jc w:val="right"/>
-            </w:pPr>
-            <w:r>
-              <w:t xml:space="preserve">1.043</w:t>
-            </w:r>
-          </w:p>
-        </w:tc>
-        <w:tc>
-          <w:tcPr/>
-          <w:p>
-            <w:pPr>
-              <w:pStyle w:val="Compact"/>
-              <w:jc w:val="right"/>
-            </w:pPr>
-            <w:r>
-              <w:t xml:space="preserve">-5.304</w:t>
-            </w:r>
-          </w:p>
-        </w:tc>
-        <w:tc>
-          <w:tcPr/>
-          <w:p>
-            <w:pPr>
-              <w:pStyle w:val="Compact"/>
-              <w:jc w:val="right"/>
-            </w:pPr>
-            <w:r>
-              <w:t xml:space="preserve">0.000</w:t>
-            </w:r>
-          </w:p>
-        </w:tc>
-        <w:tc>
-          <w:tcPr/>
-          <w:p>
-            <w:pPr>
-              <w:pStyle w:val="Compact"/>
-              <w:jc w:val="right"/>
-            </w:pPr>
-            <w:r>
-              <w:t xml:space="preserve">-8.435</w:t>
-            </w:r>
-          </w:p>
-        </w:tc>
-        <w:tc>
-          <w:tcPr/>
-          <w:p>
-            <w:pPr>
-              <w:pStyle w:val="Compact"/>
-              <w:jc w:val="right"/>
-            </w:pPr>
-            <w:r>
-              <w:t xml:space="preserve">-3.911</w:t>
-            </w:r>
-          </w:p>
-        </w:tc>
-      </w:tr>
-    </w:tbl>
-    <w:p>
-      <w:pPr>
-        <w:pStyle w:val="SourceCode"/>
-      </w:pPr>
-      <w:r>
-        <w:rPr>
-          <w:rStyle w:val="FunctionTok"/>
-        </w:rPr>
-        <w:t xml:space="preserve">kable</w:t>
-      </w:r>
-      <w:r>
-        <w:rPr>
-          <w:rStyle w:val="NormalTok"/>
-        </w:rPr>
-        <w:t xml:space="preserve">(</w:t>
-      </w:r>
-      <w:r>
-        <w:rPr>
-          <w:rStyle w:val="FunctionTok"/>
-        </w:rPr>
-        <w:t xml:space="preserve">rbind</w:t>
-      </w:r>
-      <w:r>
-        <w:rPr>
-          <w:rStyle w:val="NormalTok"/>
-        </w:rPr>
-        <w:t xml:space="preserve">(</w:t>
-      </w:r>
-      <w:r>
-        <w:rPr>
-          <w:rStyle w:val="FunctionTok"/>
-        </w:rPr>
-        <w:t xml:space="preserve">c</w:t>
-      </w:r>
-      <w:r>
-        <w:rPr>
-          <w:rStyle w:val="NormalTok"/>
-        </w:rPr>
-        <w:t xml:space="preserve">(</w:t>
-      </w:r>
-      <w:r>
-        <w:rPr>
-          <w:rStyle w:val="StringTok"/>
-        </w:rPr>
-        <w:t xml:space="preserve">"Estimate"</w:t>
-      </w:r>
-      <w:r>
-        <w:rPr>
-          <w:rStyle w:val="NormalTok"/>
-        </w:rPr>
-        <w:t xml:space="preserve">,</w:t>
-      </w:r>
-      <w:r>
-        <w:rPr>
-          <w:rStyle w:val="StringTok"/>
-        </w:rPr>
-        <w:t xml:space="preserve">"2.5%"</w:t>
-      </w:r>
-      <w:r>
-        <w:rPr>
-          <w:rStyle w:val="NormalTok"/>
-        </w:rPr>
-        <w:t xml:space="preserve">,</w:t>
-      </w:r>
-      <w:r>
-        <w:rPr>
-          <w:rStyle w:val="StringTok"/>
-        </w:rPr>
-        <w:t xml:space="preserve">"97.5%"</w:t>
-      </w:r>
-      <w:r>
-        <w:rPr>
-          <w:rStyle w:val="NormalTok"/>
-        </w:rPr>
-        <w:t xml:space="preserve">),</w:t>
-      </w:r>
-      <w:r>
-        <w:rPr>
-          <w:rStyle w:val="FunctionTok"/>
-        </w:rPr>
-        <w:t xml:space="preserve">signif</w:t>
-      </w:r>
-      <w:r>
-        <w:rPr>
-          <w:rStyle w:val="NormalTok"/>
-        </w:rPr>
-        <w:t xml:space="preserve">(</w:t>
-      </w:r>
-      <w:r>
-        <w:rPr>
-          <w:rStyle w:val="FunctionTok"/>
-        </w:rPr>
-        <w:t xml:space="preserve">cbind</w:t>
-      </w:r>
-      <w:r>
-        <w:rPr>
-          <w:rStyle w:val="NormalTok"/>
-        </w:rPr>
-        <w:t xml:space="preserve">(</w:t>
-      </w:r>
-      <w:r>
-        <w:rPr>
-          <w:rStyle w:val="FunctionTok"/>
-        </w:rPr>
-        <w:t xml:space="preserve">exp</w:t>
-      </w:r>
-      <w:r>
-        <w:rPr>
-          <w:rStyle w:val="NormalTok"/>
-        </w:rPr>
-        <w:t xml:space="preserve">(</w:t>
-      </w:r>
-      <w:r>
-        <w:rPr>
-          <w:rStyle w:val="FunctionTok"/>
-        </w:rPr>
-        <w:t xml:space="preserve">cumsum</w:t>
-      </w:r>
-      <w:r>
-        <w:rPr>
-          <w:rStyle w:val="NormalTok"/>
-        </w:rPr>
-        <w:t xml:space="preserve">(</w:t>
-      </w:r>
-      <w:r>
-        <w:rPr>
-          <w:rStyle w:val="FunctionTok"/>
-        </w:rPr>
-        <w:t xml:space="preserve">summary</w:t>
-      </w:r>
-      <w:r>
-        <w:rPr>
-          <w:rStyle w:val="NormalTok"/>
-        </w:rPr>
-        <w:t xml:space="preserve">(fit)</w:t>
-      </w:r>
-      <w:r>
-        <w:rPr>
-          <w:rStyle w:val="SpecialCharTok"/>
-        </w:rPr>
-        <w:t xml:space="preserve">$</w:t>
-      </w:r>
-      <w:r>
-        <w:rPr>
-          <w:rStyle w:val="NormalTok"/>
-        </w:rPr>
-        <w:t xml:space="preserve">coefficients[,</w:t>
-      </w:r>
-      <w:r>
-        <w:rPr>
-          <w:rStyle w:val="DecValTok"/>
-        </w:rPr>
-        <w:t xml:space="preserve">1</w:t>
-      </w:r>
-      <w:r>
-        <w:rPr>
-          <w:rStyle w:val="NormalTok"/>
-        </w:rPr>
-        <w:t xml:space="preserve">])), </w:t>
-      </w:r>
-      <w:r>
-        <w:rPr>
-          <w:rStyle w:val="FunctionTok"/>
-        </w:rPr>
-        <w:t xml:space="preserve">exp</w:t>
-      </w:r>
-      <w:r>
-        <w:rPr>
-          <w:rStyle w:val="NormalTok"/>
-        </w:rPr>
-        <w:t xml:space="preserve">(</w:t>
-      </w:r>
-      <w:r>
-        <w:rPr>
-          <w:rStyle w:val="FunctionTok"/>
-        </w:rPr>
-        <w:t xml:space="preserve">cumsum</w:t>
-      </w:r>
-      <w:r>
-        <w:rPr>
-          <w:rStyle w:val="NormalTok"/>
-        </w:rPr>
-        <w:t xml:space="preserve">(</w:t>
-      </w:r>
-      <w:r>
-        <w:rPr>
-          <w:rStyle w:val="FunctionTok"/>
-        </w:rPr>
-        <w:t xml:space="preserve">confint</w:t>
-      </w:r>
-      <w:r>
-        <w:rPr>
-          <w:rStyle w:val="NormalTok"/>
-        </w:rPr>
-        <w:t xml:space="preserve">(fit)[,</w:t>
-      </w:r>
-      <w:r>
-        <w:rPr>
-          <w:rStyle w:val="DecValTok"/>
-        </w:rPr>
-        <w:t xml:space="preserve">1</w:t>
-      </w:r>
-      <w:r>
-        <w:rPr>
-          <w:rStyle w:val="NormalTok"/>
-        </w:rPr>
-        <w:t xml:space="preserve">])),</w:t>
-      </w:r>
-      <w:r>
-        <w:rPr>
-          <w:rStyle w:val="FunctionTok"/>
-        </w:rPr>
-        <w:t xml:space="preserve">exp</w:t>
-      </w:r>
-      <w:r>
-        <w:rPr>
-          <w:rStyle w:val="NormalTok"/>
-        </w:rPr>
-        <w:t xml:space="preserve">(</w:t>
-      </w:r>
-      <w:r>
-        <w:rPr>
-          <w:rStyle w:val="FunctionTok"/>
-        </w:rPr>
-        <w:t xml:space="preserve">cumsum</w:t>
-      </w:r>
-      <w:r>
-        <w:rPr>
-          <w:rStyle w:val="NormalTok"/>
-        </w:rPr>
-        <w:t xml:space="preserve">(</w:t>
-      </w:r>
-      <w:r>
-        <w:rPr>
-          <w:rStyle w:val="FunctionTok"/>
-        </w:rPr>
-        <w:t xml:space="preserve">confint</w:t>
-      </w:r>
-      <w:r>
-        <w:rPr>
-          <w:rStyle w:val="NormalTok"/>
-        </w:rPr>
-        <w:t xml:space="preserve">(fit)[,</w:t>
-      </w:r>
-      <w:r>
-        <w:rPr>
-          <w:rStyle w:val="DecValTok"/>
-        </w:rPr>
-        <w:t xml:space="preserve">2</w:t>
-      </w:r>
-      <w:r>
-        <w:rPr>
-          <w:rStyle w:val="NormalTok"/>
-        </w:rPr>
-        <w:t xml:space="preserve">]))),</w:t>
-      </w:r>
-      <w:r>
-        <w:rPr>
-          <w:rStyle w:val="AttributeTok"/>
-        </w:rPr>
-        <w:t xml:space="preserve">digits =</w:t>
-      </w:r>
-      <w:r>
-        <w:rPr>
-          <w:rStyle w:val="DecValTok"/>
-        </w:rPr>
-        <w:t xml:space="preserve">3</w:t>
-      </w:r>
-      <w:r>
-        <w:rPr>
-          <w:rStyle w:val="NormalTok"/>
-        </w:rPr>
-        <w:t xml:space="preserve">)),</w:t>
-      </w:r>
-      <w:r>
-        <w:br/>
-      </w:r>
-      <w:r>
-        <w:rPr>
-          <w:rStyle w:val="NormalTok"/>
-        </w:rPr>
-        <w:t xml:space="preserve">      </w:t>
-      </w:r>
-      <w:r>
-        <w:rPr>
-          <w:rStyle w:val="AttributeTok"/>
-        </w:rPr>
-        <w:t xml:space="preserve">caption =</w:t>
-      </w:r>
-      <w:r>
-        <w:rPr>
-          <w:rStyle w:val="NormalTok"/>
-        </w:rPr>
-        <w:t xml:space="preserve"> </w:t>
-      </w:r>
-      <w:r>
-        <w:rPr>
-          <w:rStyle w:val="FunctionTok"/>
-        </w:rPr>
-        <w:t xml:space="preserve">c</w:t>
-      </w:r>
-      <w:r>
-        <w:rPr>
-          <w:rStyle w:val="NormalTok"/>
-        </w:rPr>
-        <w:t xml:space="preserve">(</w:t>
-      </w:r>
-      <w:r>
-        <w:rPr>
-          <w:rStyle w:val="StringTok"/>
-        </w:rPr>
-        <w:t xml:space="preserve">"Transform to beta"</w:t>
-      </w:r>
-      <w:r>
-        <w:rPr>
-          <w:rStyle w:val="NormalTok"/>
-        </w:rPr>
-        <w:t xml:space="preserve">),</w:t>
-      </w:r>
-      <w:r>
-        <w:br/>
-      </w:r>
-      <w:r>
-        <w:rPr>
-          <w:rStyle w:val="NormalTok"/>
-        </w:rPr>
-        <w:t xml:space="preserve">      </w:t>
-      </w:r>
-      <w:r>
-        <w:rPr>
-          <w:rStyle w:val="AttributeTok"/>
-        </w:rPr>
-        <w:t xml:space="preserve">digits =</w:t>
-      </w:r>
-      <w:r>
-        <w:rPr>
-          <w:rStyle w:val="NormalTok"/>
-        </w:rPr>
-        <w:t xml:space="preserve"> </w:t>
-      </w:r>
-      <w:r>
-        <w:rPr>
-          <w:rStyle w:val="DecValTok"/>
-        </w:rPr>
-        <w:t xml:space="preserve">3</w:t>
-      </w:r>
-      <w:r>
-        <w:rPr>
-          <w:rStyle w:val="NormalTok"/>
-        </w:rPr>
-        <w:t xml:space="preserve">)</w:t>
-      </w:r>
-    </w:p>
-    <w:p>
-      <w:pPr>
-        <w:pStyle w:val="SourceCode"/>
-      </w:pPr>
-      <w:r>
-        <w:rPr>
-          <w:rStyle w:val="VerbatimChar"/>
-        </w:rPr>
-        <w:t xml:space="preserve">## Waiting for profiling to be done...</w:t>
-      </w:r>
-      <w:r>
-        <w:br/>
-      </w:r>
-      <w:r>
-        <w:rPr>
-          <w:rStyle w:val="VerbatimChar"/>
-        </w:rPr>
-        <w:t xml:space="preserve">## Waiting for profiling to be done...</w:t>
-      </w:r>
-    </w:p>
-    <w:p>
-      <w:pPr>
-        <w:pStyle w:val="TableCaption"/>
-      </w:pPr>
-      <w:r>
-        <w:t xml:space="preserve">Transform to beta</w:t>
-      </w:r>
-    </w:p>
-    <w:tbl>
-      <w:tblPr>
-        <w:tblStyle w:val="Table"/>
-        <w:tblW w:type="auto" w:w="0"/>
-        <w:tblLook w:firstRow="0" w:lastRow="0" w:firstColumn="0" w:lastColumn="0" w:noHBand="0" w:noVBand="0" w:val="0000"/>
-        <w:tblCaption w:val="Transform to beta"/>
-      </w:tblPr>
-      <w:tblGrid>
-        <w:gridCol w:w="1980"/>
-        <w:gridCol w:w="1980"/>
-        <w:gridCol w:w="1980"/>
-        <w:gridCol w:w="1980"/>
-      </w:tblGrid>
-      <w:tr>
-        <w:tc>
-          <w:tcPr/>
-          <w:p>
-            <w:pPr>
-              <w:pStyle w:val="Compact"/>
-            </w:pPr>
-          </w:p>
-        </w:tc>
-        <w:tc>
-          <w:tcPr/>
-          <w:p>
-            <w:pPr>
-              <w:pStyle w:val="Compact"/>
-              <w:jc w:val="left"/>
-            </w:pPr>
-            <w:r>
-              <w:t xml:space="preserve">Estimate</w:t>
-            </w:r>
-          </w:p>
-        </w:tc>
-        <w:tc>
-          <w:tcPr/>
-          <w:p>
-            <w:pPr>
-              <w:pStyle w:val="Compact"/>
-              <w:jc w:val="left"/>
-            </w:pPr>
-            <w:r>
-              <w:t xml:space="preserve">2.5%</w:t>
-            </w:r>
-          </w:p>
-        </w:tc>
-        <w:tc>
-          <w:tcPr/>
-          <w:p>
-            <w:pPr>
-              <w:pStyle w:val="Compact"/>
-              <w:jc w:val="left"/>
-            </w:pPr>
-            <w:r>
-              <w:t xml:space="preserve">97.5%</w:t>
-            </w:r>
-          </w:p>
-        </w:tc>
-      </w:tr>
-      <w:tr>
-        <w:tc>
-          <w:tcPr/>
-          <w:p>
-            <w:pPr>
-              <w:pStyle w:val="Compact"/>
-              <w:jc w:val="left"/>
-            </w:pPr>
-            <w:r>
-              <w:t xml:space="preserve">(Intercept)</w:t>
-            </w:r>
-          </w:p>
-        </w:tc>
-        <w:tc>
-          <w:tcPr/>
-          <w:p>
-            <w:pPr>
-              <w:pStyle w:val="Compact"/>
-              <w:jc w:val="left"/>
-            </w:pPr>
-            <w:r>
-              <w:t xml:space="preserve">2.63</w:t>
-            </w:r>
-          </w:p>
-        </w:tc>
-        <w:tc>
-          <w:tcPr/>
-          <w:p>
-            <w:pPr>
-              <w:pStyle w:val="Compact"/>
-              <w:jc w:val="left"/>
-            </w:pPr>
-            <w:r>
-              <w:t xml:space="preserve">1.45</w:t>
-            </w:r>
-          </w:p>
-        </w:tc>
-        <w:tc>
-          <w:tcPr/>
-          <w:p>
-            <w:pPr>
-              <w:pStyle w:val="Compact"/>
-              <w:jc w:val="left"/>
-            </w:pPr>
-            <w:r>
-              <w:t xml:space="preserve">4.62</w:t>
-            </w:r>
-          </w:p>
-        </w:tc>
-      </w:tr>
-      <w:tr>
-        <w:tc>
-          <w:tcPr/>
-          <w:p>
-            <w:pPr>
-              <w:pStyle w:val="Compact"/>
-              <w:jc w:val="left"/>
-            </w:pPr>
-            <w:r>
-              <w:t xml:space="preserve">VaccinatedYes</w:t>
-            </w:r>
-          </w:p>
-        </w:tc>
-        <w:tc>
-          <w:tcPr/>
-          <w:p>
-            <w:pPr>
-              <w:pStyle w:val="Compact"/>
-              <w:jc w:val="left"/>
-            </w:pPr>
-            <w:r>
-              <w:t xml:space="preserve">0.0104</w:t>
-            </w:r>
-          </w:p>
-        </w:tc>
-        <w:tc>
-          <w:tcPr/>
-          <w:p>
-            <w:pPr>
-              <w:pStyle w:val="Compact"/>
-              <w:jc w:val="left"/>
-            </w:pPr>
-            <w:r>
-              <w:t xml:space="preserve">0.000316</w:t>
-            </w:r>
-          </w:p>
-        </w:tc>
-        <w:tc>
-          <w:tcPr/>
-          <w:p>
-            <w:pPr>
-              <w:pStyle w:val="Compact"/>
-              <w:jc w:val="left"/>
-            </w:pPr>
-            <w:r>
-              <w:t xml:space="preserve">0.0925</w:t>
-            </w:r>
-          </w:p>
-        </w:tc>
-      </w:tr>
-    </w:tbl>
-    <w:bookmarkEnd w:id="24"/>
-    <w:bookmarkStart w:id="26" w:name="reference"/>
-    <w:p>
-      <w:pPr>
-        <w:pStyle w:val="Heading1"/>
-      </w:pPr>
-      <w:r>
-        <w:t xml:space="preserve">Reference</w:t>
-      </w:r>
-    </w:p>
-    <w:p>
-      <w:pPr>
-        <w:pStyle w:val="FirstParagraph"/>
-      </w:pPr>
-      <w:r>
         <w:t xml:space="preserve">Velthuis, A. G. J., Bouma, A., Katsma, W. E. A., Nodelijk, G., &amp; De Jong, M. C. M. (2007). Design and analysis of small-scale transmission experiments with animals. Epidemiology and Infection, 135(2), 202–217.</w:t>
       </w:r>
       <w:r>
         <w:t xml:space="preserve"> </w:t>
       </w:r>
-      <w:hyperlink r:id="rId25">
+      <w:hyperlink r:id="rId24">
         <w:r>
           <w:rPr>
             <w:rStyle w:val="Hyperlink"/>
@@ -2337,7 +1321,7 @@
         </w:r>
       </w:hyperlink>
     </w:p>
-    <w:bookmarkEnd w:id="26"/>
+    <w:bookmarkEnd w:id="25"/>
     <w:sectPr/>
   </w:body>
 </w:document>

</xml_diff>